<commit_message>
add week 4 labsheet
</commit_message>
<xml_diff>
--- a/2021S1_JUNE_WD_03_SE3061- Labsheet 04 updated .docx
+++ b/2021S1_JUNE_WD_03_SE3061- Labsheet 04 updated .docx
@@ -373,8 +373,19 @@
                 <w:szCs w:val="28"/>
                 <w:lang w:val="en-GB" w:eastAsia="en-GB"/>
               </w:rPr>
-              <w:t>Bhasura S.R.M.P</w:t>
+              <w:t>Bhasura S.R.</w:t>
             </w:r>
+            <w:proofErr w:type="gramStart"/>
+            <w:r>
+              <w:rPr>
+                <w:rFonts w:ascii="Times New Roman" w:eastAsia="Times New Roman" w:hAnsi="Times New Roman" w:cs="Times New Roman"/>
+                <w:sz w:val="28"/>
+                <w:szCs w:val="28"/>
+                <w:lang w:val="en-GB" w:eastAsia="en-GB"/>
+              </w:rPr>
+              <w:t>M.P</w:t>
+            </w:r>
+            <w:proofErr w:type="gramEnd"/>
           </w:p>
         </w:tc>
       </w:tr>
@@ -447,8 +458,19 @@
                 <w:szCs w:val="28"/>
                 <w:lang w:val="en-GB" w:eastAsia="en-GB"/>
               </w:rPr>
-              <w:t xml:space="preserve"> D.I.P</w:t>
+              <w:t xml:space="preserve"> D.</w:t>
             </w:r>
+            <w:proofErr w:type="gramStart"/>
+            <w:r>
+              <w:rPr>
+                <w:rFonts w:ascii="Times New Roman" w:eastAsia="Times New Roman" w:hAnsi="Times New Roman" w:cs="Times New Roman"/>
+                <w:sz w:val="28"/>
+                <w:szCs w:val="28"/>
+                <w:lang w:val="en-GB" w:eastAsia="en-GB"/>
+              </w:rPr>
+              <w:t>I.P</w:t>
+            </w:r>
+            <w:proofErr w:type="gramEnd"/>
           </w:p>
         </w:tc>
       </w:tr>
@@ -1183,6 +1205,7 @@
         <w:t xml:space="preserve"> </w:t>
       </w:r>
       <w:proofErr w:type="spellStart"/>
+      <w:proofErr w:type="gramStart"/>
       <w:r>
         <w:rPr>
           <w:rFonts w:ascii="Times New Roman" w:hAnsi="Times New Roman" w:cs="Times New Roman"/>
@@ -1198,7 +1221,16 @@
           <w:sz w:val="28"/>
           <w:szCs w:val="28"/>
         </w:rPr>
-        <w:t xml:space="preserve">  welcome to our user research interview.</w:t>
+        <w:t xml:space="preserve">  welcome</w:t>
+      </w:r>
+      <w:proofErr w:type="gramEnd"/>
+      <w:r>
+        <w:rPr>
+          <w:rFonts w:ascii="Times New Roman" w:hAnsi="Times New Roman" w:cs="Times New Roman"/>
+          <w:sz w:val="28"/>
+          <w:szCs w:val="28"/>
+        </w:rPr>
+        <w:t xml:space="preserve"> to our user research interview.</w:t>
       </w:r>
     </w:p>
     <w:p>
@@ -1341,30 +1373,58 @@
           <w:szCs w:val="28"/>
         </w:rPr>
       </w:pPr>
-      <w:r>
-        <w:rPr>
-          <w:rFonts w:ascii="Times New Roman" w:hAnsi="Times New Roman" w:cs="Times New Roman"/>
-          <w:sz w:val="28"/>
-          <w:szCs w:val="28"/>
-        </w:rPr>
-        <w:t>Yes give me a minute&lt;after few seconds&gt;. Okay I am done.</w:t>
-      </w:r>
-    </w:p>
-    <w:p>
-      <w:pPr>
-        <w:rPr>
-          <w:rFonts w:ascii="Times New Roman" w:hAnsi="Times New Roman" w:cs="Times New Roman"/>
-          <w:sz w:val="28"/>
-          <w:szCs w:val="28"/>
-        </w:rPr>
-      </w:pPr>
-      <w:r>
-        <w:rPr>
-          <w:rFonts w:ascii="Times New Roman" w:hAnsi="Times New Roman" w:cs="Times New Roman"/>
-          <w:sz w:val="28"/>
-          <w:szCs w:val="28"/>
-        </w:rPr>
-        <w:t>+ If you register to the mobile app using the app what difficulties do you think you face during that process?</w:t>
+      <w:proofErr w:type="gramStart"/>
+      <w:r>
+        <w:rPr>
+          <w:rFonts w:ascii="Times New Roman" w:hAnsi="Times New Roman" w:cs="Times New Roman"/>
+          <w:sz w:val="28"/>
+          <w:szCs w:val="28"/>
+        </w:rPr>
+        <w:t>Yes</w:t>
+      </w:r>
+      <w:proofErr w:type="gramEnd"/>
+      <w:r>
+        <w:rPr>
+          <w:rFonts w:ascii="Times New Roman" w:hAnsi="Times New Roman" w:cs="Times New Roman"/>
+          <w:sz w:val="28"/>
+          <w:szCs w:val="28"/>
+        </w:rPr>
+        <w:t xml:space="preserve"> give me a minute&lt;after few seconds&gt;. Okay I am done.</w:t>
+      </w:r>
+    </w:p>
+    <w:p>
+      <w:pPr>
+        <w:rPr>
+          <w:rFonts w:ascii="Times New Roman" w:hAnsi="Times New Roman" w:cs="Times New Roman"/>
+          <w:sz w:val="28"/>
+          <w:szCs w:val="28"/>
+        </w:rPr>
+      </w:pPr>
+      <w:r>
+        <w:rPr>
+          <w:rFonts w:ascii="Times New Roman" w:hAnsi="Times New Roman" w:cs="Times New Roman"/>
+          <w:sz w:val="28"/>
+          <w:szCs w:val="28"/>
+        </w:rPr>
+        <w:t xml:space="preserve">+ If you register to the mobile app using the </w:t>
+      </w:r>
+      <w:proofErr w:type="gramStart"/>
+      <w:r>
+        <w:rPr>
+          <w:rFonts w:ascii="Times New Roman" w:hAnsi="Times New Roman" w:cs="Times New Roman"/>
+          <w:sz w:val="28"/>
+          <w:szCs w:val="28"/>
+        </w:rPr>
+        <w:t>app</w:t>
+      </w:r>
+      <w:proofErr w:type="gramEnd"/>
+      <w:r>
+        <w:rPr>
+          <w:rFonts w:ascii="Times New Roman" w:hAnsi="Times New Roman" w:cs="Times New Roman"/>
+          <w:sz w:val="28"/>
+          <w:szCs w:val="28"/>
+        </w:rPr>
+        <w:t xml:space="preserve"> what difficulties do you think you face during that process?</w:t>
       </w:r>
     </w:p>
     <w:p>
@@ -1608,13 +1668,23 @@
           <w:szCs w:val="28"/>
         </w:rPr>
       </w:pPr>
-      <w:r>
-        <w:rPr>
-          <w:rFonts w:ascii="Times New Roman" w:hAnsi="Times New Roman" w:cs="Times New Roman"/>
-          <w:sz w:val="28"/>
-          <w:szCs w:val="28"/>
-        </w:rPr>
-        <w:t xml:space="preserve">Actually, I use </w:t>
+      <w:proofErr w:type="gramStart"/>
+      <w:r>
+        <w:rPr>
+          <w:rFonts w:ascii="Times New Roman" w:hAnsi="Times New Roman" w:cs="Times New Roman"/>
+          <w:sz w:val="28"/>
+          <w:szCs w:val="28"/>
+        </w:rPr>
+        <w:t>Actually, I</w:t>
+      </w:r>
+      <w:proofErr w:type="gramEnd"/>
+      <w:r>
+        <w:rPr>
+          <w:rFonts w:ascii="Times New Roman" w:hAnsi="Times New Roman" w:cs="Times New Roman"/>
+          <w:sz w:val="28"/>
+          <w:szCs w:val="28"/>
+        </w:rPr>
+        <w:t xml:space="preserve"> use </w:t>
       </w:r>
       <w:proofErr w:type="spellStart"/>
       <w:r>
@@ -1704,7 +1774,25 @@
           <w:sz w:val="28"/>
           <w:szCs w:val="28"/>
         </w:rPr>
-        <w:t>It’s good thing that we have to change password occasionally as well.</w:t>
+        <w:t xml:space="preserve">It’s good thing that we </w:t>
+      </w:r>
+      <w:proofErr w:type="gramStart"/>
+      <w:r>
+        <w:rPr>
+          <w:rFonts w:ascii="Times New Roman" w:hAnsi="Times New Roman" w:cs="Times New Roman"/>
+          <w:sz w:val="28"/>
+          <w:szCs w:val="28"/>
+        </w:rPr>
+        <w:t>have to</w:t>
+      </w:r>
+      <w:proofErr w:type="gramEnd"/>
+      <w:r>
+        <w:rPr>
+          <w:rFonts w:ascii="Times New Roman" w:hAnsi="Times New Roman" w:cs="Times New Roman"/>
+          <w:sz w:val="28"/>
+          <w:szCs w:val="28"/>
+        </w:rPr>
+        <w:t xml:space="preserve"> change password occasionally as well.</w:t>
       </w:r>
     </w:p>
     <w:p>
@@ -2077,7 +2165,25 @@
           <w:sz w:val="28"/>
           <w:szCs w:val="28"/>
         </w:rPr>
-        <w:t>+ If you see any anything that need to be improved or added can you tell us about those?</w:t>
+        <w:t xml:space="preserve">+ If you see any anything that need to be improved or </w:t>
+      </w:r>
+      <w:proofErr w:type="gramStart"/>
+      <w:r>
+        <w:rPr>
+          <w:rFonts w:ascii="Times New Roman" w:hAnsi="Times New Roman" w:cs="Times New Roman"/>
+          <w:sz w:val="28"/>
+          <w:szCs w:val="28"/>
+        </w:rPr>
+        <w:t>added</w:t>
+      </w:r>
+      <w:proofErr w:type="gramEnd"/>
+      <w:r>
+        <w:rPr>
+          <w:rFonts w:ascii="Times New Roman" w:hAnsi="Times New Roman" w:cs="Times New Roman"/>
+          <w:sz w:val="28"/>
+          <w:szCs w:val="28"/>
+        </w:rPr>
+        <w:t xml:space="preserve"> can you tell us about those?</w:t>
       </w:r>
     </w:p>
     <w:p>
@@ -2095,7 +2201,25 @@
           <w:sz w:val="28"/>
           <w:szCs w:val="28"/>
         </w:rPr>
-        <w:t>-First thing I noticed was that these interfaces are not user friendly further, there are unnecessary details on this interface as well. Apart from that, when I click “details” button I only want is my accounts details but there is unwanted transaction details. That’s all.</w:t>
+        <w:t xml:space="preserve">-First thing I noticed was that these interfaces are not user friendly further, there are unnecessary details on this interface as well. Apart from that, when I click “details” button I only want is my accounts details but there </w:t>
+      </w:r>
+      <w:proofErr w:type="gramStart"/>
+      <w:r>
+        <w:rPr>
+          <w:rFonts w:ascii="Times New Roman" w:hAnsi="Times New Roman" w:cs="Times New Roman"/>
+          <w:sz w:val="28"/>
+          <w:szCs w:val="28"/>
+        </w:rPr>
+        <w:t>is</w:t>
+      </w:r>
+      <w:proofErr w:type="gramEnd"/>
+      <w:r>
+        <w:rPr>
+          <w:rFonts w:ascii="Times New Roman" w:hAnsi="Times New Roman" w:cs="Times New Roman"/>
+          <w:sz w:val="28"/>
+          <w:szCs w:val="28"/>
+        </w:rPr>
+        <w:t xml:space="preserve"> unwanted transaction details. That’s all.</w:t>
       </w:r>
     </w:p>
     <w:p>
@@ -2123,7 +2247,25 @@
           <w:szCs w:val="28"/>
         </w:rPr>
         <w:lastRenderedPageBreak/>
-        <w:t xml:space="preserve">+Okay that’s it for the account details function, let’s move on to the reminder function. </w:t>
+        <w:t xml:space="preserve">+Okay that’s it for the account </w:t>
+      </w:r>
+      <w:proofErr w:type="gramStart"/>
+      <w:r>
+        <w:rPr>
+          <w:rFonts w:ascii="Times New Roman" w:hAnsi="Times New Roman" w:cs="Times New Roman"/>
+          <w:sz w:val="28"/>
+          <w:szCs w:val="28"/>
+        </w:rPr>
+        <w:t>details</w:t>
+      </w:r>
+      <w:proofErr w:type="gramEnd"/>
+      <w:r>
+        <w:rPr>
+          <w:rFonts w:ascii="Times New Roman" w:hAnsi="Times New Roman" w:cs="Times New Roman"/>
+          <w:sz w:val="28"/>
+          <w:szCs w:val="28"/>
+        </w:rPr>
+        <w:t xml:space="preserve"> function, let’s move on to the reminder function. </w:t>
       </w:r>
     </w:p>
     <w:p>
@@ -3008,7 +3150,25 @@
           <w:sz w:val="28"/>
           <w:szCs w:val="28"/>
         </w:rPr>
-        <w:t xml:space="preserve">Okay give me some time.&lt;after few seconds&gt; Okay I am done. </w:t>
+        <w:t xml:space="preserve">Okay give me some </w:t>
+      </w:r>
+      <w:proofErr w:type="gramStart"/>
+      <w:r>
+        <w:rPr>
+          <w:rFonts w:ascii="Times New Roman" w:hAnsi="Times New Roman" w:cs="Times New Roman"/>
+          <w:sz w:val="28"/>
+          <w:szCs w:val="28"/>
+        </w:rPr>
+        <w:t>time.&lt;</w:t>
+      </w:r>
+      <w:proofErr w:type="gramEnd"/>
+      <w:r>
+        <w:rPr>
+          <w:rFonts w:ascii="Times New Roman" w:hAnsi="Times New Roman" w:cs="Times New Roman"/>
+          <w:sz w:val="28"/>
+          <w:szCs w:val="28"/>
+        </w:rPr>
+        <w:t xml:space="preserve">after few seconds&gt; Okay I am done. </w:t>
       </w:r>
     </w:p>
     <w:p>
@@ -3493,13 +3653,23 @@
           <w:szCs w:val="28"/>
         </w:rPr>
       </w:pPr>
-      <w:r>
-        <w:rPr>
-          <w:rFonts w:ascii="Times New Roman" w:hAnsi="Times New Roman" w:cs="Times New Roman"/>
-          <w:sz w:val="28"/>
-          <w:szCs w:val="28"/>
-        </w:rPr>
-        <w:t xml:space="preserve">Actually, these interfaces are not modern and user friendly because some buttons and texts are hard to see. If those interfaces can be improved a bit more then this function and </w:t>
+      <w:proofErr w:type="gramStart"/>
+      <w:r>
+        <w:rPr>
+          <w:rFonts w:ascii="Times New Roman" w:hAnsi="Times New Roman" w:cs="Times New Roman"/>
+          <w:sz w:val="28"/>
+          <w:szCs w:val="28"/>
+        </w:rPr>
+        <w:t>Actually, these</w:t>
+      </w:r>
+      <w:proofErr w:type="gramEnd"/>
+      <w:r>
+        <w:rPr>
+          <w:rFonts w:ascii="Times New Roman" w:hAnsi="Times New Roman" w:cs="Times New Roman"/>
+          <w:sz w:val="28"/>
+          <w:szCs w:val="28"/>
+        </w:rPr>
+        <w:t xml:space="preserve"> interfaces are not modern and user friendly because some buttons and texts are hard to see. If those interfaces can be improved a bit more then this function and </w:t>
       </w:r>
       <w:proofErr w:type="spellStart"/>
       <w:r>
@@ -3727,7 +3897,25 @@
           <w:sz w:val="28"/>
           <w:szCs w:val="28"/>
         </w:rPr>
-        <w:t>-Give me some time to do that.&lt;after few seconds&gt; Okay I observed the interfaces.</w:t>
+        <w:t xml:space="preserve">-Give me some time to do </w:t>
+      </w:r>
+      <w:proofErr w:type="gramStart"/>
+      <w:r>
+        <w:rPr>
+          <w:rFonts w:ascii="Times New Roman" w:hAnsi="Times New Roman" w:cs="Times New Roman"/>
+          <w:sz w:val="28"/>
+          <w:szCs w:val="28"/>
+        </w:rPr>
+        <w:t>that.&lt;</w:t>
+      </w:r>
+      <w:proofErr w:type="gramEnd"/>
+      <w:r>
+        <w:rPr>
+          <w:rFonts w:ascii="Times New Roman" w:hAnsi="Times New Roman" w:cs="Times New Roman"/>
+          <w:sz w:val="28"/>
+          <w:szCs w:val="28"/>
+        </w:rPr>
+        <w:t>after few seconds&gt; Okay I observed the interfaces.</w:t>
       </w:r>
     </w:p>
     <w:p>
@@ -3908,7 +4096,25 @@
           <w:szCs w:val="28"/>
         </w:rPr>
         <w:lastRenderedPageBreak/>
-        <w:t>If there is one time payment option, it would be great because when trying to make a simple payment I have to fill several forms to add my payee details. Then only I can do the payment. If this process can be shortened, it would save me a lot of time.</w:t>
+        <w:t xml:space="preserve">If there is one time payment option, it would be great because when trying to make a simple payment I </w:t>
+      </w:r>
+      <w:proofErr w:type="gramStart"/>
+      <w:r>
+        <w:rPr>
+          <w:rFonts w:ascii="Times New Roman" w:hAnsi="Times New Roman" w:cs="Times New Roman"/>
+          <w:sz w:val="28"/>
+          <w:szCs w:val="28"/>
+        </w:rPr>
+        <w:t>have to</w:t>
+      </w:r>
+      <w:proofErr w:type="gramEnd"/>
+      <w:r>
+        <w:rPr>
+          <w:rFonts w:ascii="Times New Roman" w:hAnsi="Times New Roman" w:cs="Times New Roman"/>
+          <w:sz w:val="28"/>
+          <w:szCs w:val="28"/>
+        </w:rPr>
+        <w:t xml:space="preserve"> fill several forms to add my payee details. Then only I can do the payment. If this process can be shortened, it would save me a lot of time.</w:t>
       </w:r>
     </w:p>
     <w:p>
@@ -4103,13 +4309,23 @@
           <w:szCs w:val="28"/>
         </w:rPr>
       </w:pPr>
-      <w:r>
-        <w:rPr>
-          <w:rFonts w:ascii="Times New Roman" w:hAnsi="Times New Roman" w:cs="Times New Roman"/>
-          <w:sz w:val="28"/>
-          <w:szCs w:val="28"/>
-        </w:rPr>
-        <w:t xml:space="preserve">Okay.&lt;after few seconds&gt;I am in the </w:t>
+      <w:proofErr w:type="gramStart"/>
+      <w:r>
+        <w:rPr>
+          <w:rFonts w:ascii="Times New Roman" w:hAnsi="Times New Roman" w:cs="Times New Roman"/>
+          <w:sz w:val="28"/>
+          <w:szCs w:val="28"/>
+        </w:rPr>
+        <w:t>Okay.&lt;</w:t>
+      </w:r>
+      <w:proofErr w:type="gramEnd"/>
+      <w:r>
+        <w:rPr>
+          <w:rFonts w:ascii="Times New Roman" w:hAnsi="Times New Roman" w:cs="Times New Roman"/>
+          <w:sz w:val="28"/>
+          <w:szCs w:val="28"/>
+        </w:rPr>
+        <w:t xml:space="preserve">after few seconds&gt;I am in the </w:t>
       </w:r>
       <w:proofErr w:type="spellStart"/>
       <w:r>
@@ -4189,7 +4405,25 @@
           <w:sz w:val="28"/>
           <w:szCs w:val="28"/>
         </w:rPr>
-        <w:t>Yes give me a minute&lt;after few seconds&gt;.Okay I am done</w:t>
+        <w:t>Yes give me a minute&lt;after few seconds</w:t>
+      </w:r>
+      <w:proofErr w:type="gramStart"/>
+      <w:r>
+        <w:rPr>
+          <w:rFonts w:ascii="Times New Roman" w:hAnsi="Times New Roman" w:cs="Times New Roman"/>
+          <w:sz w:val="28"/>
+          <w:szCs w:val="28"/>
+        </w:rPr>
+        <w:t>&gt;.Okay</w:t>
+      </w:r>
+      <w:proofErr w:type="gramEnd"/>
+      <w:r>
+        <w:rPr>
+          <w:rFonts w:ascii="Times New Roman" w:hAnsi="Times New Roman" w:cs="Times New Roman"/>
+          <w:sz w:val="28"/>
+          <w:szCs w:val="28"/>
+        </w:rPr>
+        <w:t xml:space="preserve"> I am done</w:t>
       </w:r>
     </w:p>
     <w:p>
@@ -4357,14 +4591,17 @@
           <w:szCs w:val="28"/>
         </w:rPr>
       </w:pPr>
-      <w:r>
-        <w:rPr>
-          <w:rFonts w:ascii="Times New Roman" w:hAnsi="Times New Roman" w:cs="Times New Roman"/>
-          <w:sz w:val="28"/>
-          <w:szCs w:val="28"/>
-        </w:rPr>
-        <w:t>https://drive.google.com/file/d/1kNlMGHy5qkAGcriFProGSEB--ipd7OAe/view</w:t>
-      </w:r>
+      <w:hyperlink r:id="rId12" w:history="1">
+        <w:r>
+          <w:rPr>
+            <w:rStyle w:val="Hyperlink"/>
+            <w:rFonts w:ascii="Times New Roman" w:hAnsi="Times New Roman" w:cs="Times New Roman"/>
+            <w:sz w:val="28"/>
+            <w:szCs w:val="28"/>
+          </w:rPr>
+          <w:t>https://drive.google.com/file/d/1kNlMGHy5qkAGcriFProGSEB--ipd7OAe/view</w:t>
+        </w:r>
+      </w:hyperlink>
     </w:p>
     <w:p>
       <w:pPr>
@@ -4522,7 +4759,25 @@
           <w:sz w:val="28"/>
           <w:szCs w:val="28"/>
         </w:rPr>
-        <w:t>If you register to the mobile app using the app what difficulties do you think you face during that process?</w:t>
+        <w:t xml:space="preserve">If you register to the mobile app using the </w:t>
+      </w:r>
+      <w:proofErr w:type="gramStart"/>
+      <w:r>
+        <w:rPr>
+          <w:rFonts w:ascii="Times New Roman" w:hAnsi="Times New Roman" w:cs="Times New Roman"/>
+          <w:sz w:val="28"/>
+          <w:szCs w:val="28"/>
+        </w:rPr>
+        <w:t>app</w:t>
+      </w:r>
+      <w:proofErr w:type="gramEnd"/>
+      <w:r>
+        <w:rPr>
+          <w:rFonts w:ascii="Times New Roman" w:hAnsi="Times New Roman" w:cs="Times New Roman"/>
+          <w:sz w:val="28"/>
+          <w:szCs w:val="28"/>
+        </w:rPr>
+        <w:t xml:space="preserve"> what difficulties do you think you face during that process?</w:t>
       </w:r>
     </w:p>
     <w:p>
@@ -4744,7 +4999,25 @@
           <w:sz w:val="28"/>
           <w:szCs w:val="28"/>
         </w:rPr>
-        <w:t>If you see any anything that need to be improved or added can you tell us about those?</w:t>
+        <w:t xml:space="preserve">If you see any anything that need to be improved or </w:t>
+      </w:r>
+      <w:proofErr w:type="gramStart"/>
+      <w:r>
+        <w:rPr>
+          <w:rFonts w:ascii="Times New Roman" w:hAnsi="Times New Roman" w:cs="Times New Roman"/>
+          <w:sz w:val="28"/>
+          <w:szCs w:val="28"/>
+        </w:rPr>
+        <w:t>added</w:t>
+      </w:r>
+      <w:proofErr w:type="gramEnd"/>
+      <w:r>
+        <w:rPr>
+          <w:rFonts w:ascii="Times New Roman" w:hAnsi="Times New Roman" w:cs="Times New Roman"/>
+          <w:sz w:val="28"/>
+          <w:szCs w:val="28"/>
+        </w:rPr>
+        <w:t xml:space="preserve"> can you tell us about those?</w:t>
       </w:r>
     </w:p>
     <w:p>
@@ -7976,7 +8249,7 @@
                           <pic:cNvPicPr/>
                         </pic:nvPicPr>
                         <pic:blipFill>
-                          <a:blip r:embed="rId12">
+                          <a:blip r:embed="rId13">
                             <a:extLst>
                               <a:ext uri="{28A0092B-C50C-407E-A947-70E740481C1C}">
                                 <a14:useLocalDpi xmlns:a14="http://schemas.microsoft.com/office/drawing/2010/main" val="0"/>
@@ -8244,7 +8517,7 @@
                           <pic:cNvPicPr/>
                         </pic:nvPicPr>
                         <pic:blipFill>
-                          <a:blip r:embed="rId13">
+                          <a:blip r:embed="rId14">
                             <a:extLst>
                               <a:ext uri="{28A0092B-C50C-407E-A947-70E740481C1C}">
                                 <a14:useLocalDpi xmlns:a14="http://schemas.microsoft.com/office/drawing/2010/main" val="0"/>
@@ -8568,7 +8841,7 @@
                           <pic:cNvPicPr/>
                         </pic:nvPicPr>
                         <pic:blipFill>
-                          <a:blip r:embed="rId14">
+                          <a:blip r:embed="rId15">
                             <a:extLst>
                               <a:ext uri="{28A0092B-C50C-407E-A947-70E740481C1C}">
                                 <a14:useLocalDpi xmlns:a14="http://schemas.microsoft.com/office/drawing/2010/main" val="0"/>
@@ -8878,7 +9151,7 @@
                           <pic:cNvPicPr/>
                         </pic:nvPicPr>
                         <pic:blipFill>
-                          <a:blip r:embed="rId15">
+                          <a:blip r:embed="rId16">
                             <a:extLst>
                               <a:ext uri="{28A0092B-C50C-407E-A947-70E740481C1C}">
                                 <a14:useLocalDpi xmlns:a14="http://schemas.microsoft.com/office/drawing/2010/main" val="0"/>
@@ -9229,7 +9502,7 @@
                           <pic:cNvPicPr/>
                         </pic:nvPicPr>
                         <pic:blipFill>
-                          <a:blip r:embed="rId16">
+                          <a:blip r:embed="rId17">
                             <a:extLst>
                               <a:ext uri="{28A0092B-C50C-407E-A947-70E740481C1C}">
                                 <a14:useLocalDpi xmlns:a14="http://schemas.microsoft.com/office/drawing/2010/main" val="0"/>
@@ -9605,7 +9878,7 @@
                           <pic:cNvPicPr/>
                         </pic:nvPicPr>
                         <pic:blipFill>
-                          <a:blip r:embed="rId17">
+                          <a:blip r:embed="rId18">
                             <a:extLst>
                               <a:ext uri="{28A0092B-C50C-407E-A947-70E740481C1C}">
                                 <a14:useLocalDpi xmlns:a14="http://schemas.microsoft.com/office/drawing/2010/main" val="0"/>
@@ -9916,7 +10189,7 @@
                           <pic:cNvPicPr/>
                         </pic:nvPicPr>
                         <pic:blipFill>
-                          <a:blip r:embed="rId18">
+                          <a:blip r:embed="rId19">
                             <a:extLst>
                               <a:ext uri="{28A0092B-C50C-407E-A947-70E740481C1C}">
                                 <a14:useLocalDpi xmlns:a14="http://schemas.microsoft.com/office/drawing/2010/main" val="0"/>
@@ -10215,7 +10488,7 @@
                           <pic:cNvPicPr/>
                         </pic:nvPicPr>
                         <pic:blipFill>
-                          <a:blip r:embed="rId19">
+                          <a:blip r:embed="rId20">
                             <a:extLst>
                               <a:ext uri="{28A0092B-C50C-407E-A947-70E740481C1C}">
                                 <a14:useLocalDpi xmlns:a14="http://schemas.microsoft.com/office/drawing/2010/main" val="0"/>
@@ -10500,7 +10773,7 @@
                           <pic:cNvPicPr/>
                         </pic:nvPicPr>
                         <pic:blipFill>
-                          <a:blip r:embed="rId20">
+                          <a:blip r:embed="rId21">
                             <a:extLst>
                               <a:ext uri="{28A0092B-C50C-407E-A947-70E740481C1C}">
                                 <a14:useLocalDpi xmlns:a14="http://schemas.microsoft.com/office/drawing/2010/main" val="0"/>
@@ -10889,7 +11162,7 @@
                           <pic:cNvPicPr/>
                         </pic:nvPicPr>
                         <pic:blipFill>
-                          <a:blip r:embed="rId21">
+                          <a:blip r:embed="rId22">
                             <a:extLst>
                               <a:ext uri="{28A0092B-C50C-407E-A947-70E740481C1C}">
                                 <a14:useLocalDpi xmlns:a14="http://schemas.microsoft.com/office/drawing/2010/main" val="0"/>
@@ -11201,7 +11474,7 @@
                           <pic:cNvPicPr/>
                         </pic:nvPicPr>
                         <pic:blipFill>
-                          <a:blip r:embed="rId22">
+                          <a:blip r:embed="rId23">
                             <a:extLst>
                               <a:ext uri="{28A0092B-C50C-407E-A947-70E740481C1C}">
                                 <a14:useLocalDpi xmlns:a14="http://schemas.microsoft.com/office/drawing/2010/main" val="0"/>
@@ -11486,7 +11759,7 @@
                           <pic:cNvPicPr/>
                         </pic:nvPicPr>
                         <pic:blipFill>
-                          <a:blip r:embed="rId23">
+                          <a:blip r:embed="rId24">
                             <a:extLst>
                               <a:ext uri="{28A0092B-C50C-407E-A947-70E740481C1C}">
                                 <a14:useLocalDpi xmlns:a14="http://schemas.microsoft.com/office/drawing/2010/main" val="0"/>
@@ -11784,7 +12057,7 @@
                           <pic:cNvPicPr/>
                         </pic:nvPicPr>
                         <pic:blipFill>
-                          <a:blip r:embed="rId24">
+                          <a:blip r:embed="rId25">
                             <a:extLst>
                               <a:ext uri="{28A0092B-C50C-407E-A947-70E740481C1C}">
                                 <a14:useLocalDpi xmlns:a14="http://schemas.microsoft.com/office/drawing/2010/main" val="0"/>
@@ -12187,7 +12460,7 @@
                           <pic:cNvPicPr/>
                         </pic:nvPicPr>
                         <pic:blipFill>
-                          <a:blip r:embed="rId25">
+                          <a:blip r:embed="rId26">
                             <a:extLst>
                               <a:ext uri="{28A0092B-C50C-407E-A947-70E740481C1C}">
                                 <a14:useLocalDpi xmlns:a14="http://schemas.microsoft.com/office/drawing/2010/main" val="0"/>
@@ -12524,7 +12797,7 @@
                           <pic:cNvPicPr/>
                         </pic:nvPicPr>
                         <pic:blipFill>
-                          <a:blip r:embed="rId26">
+                          <a:blip r:embed="rId27">
                             <a:extLst>
                               <a:ext uri="{28A0092B-C50C-407E-A947-70E740481C1C}">
                                 <a14:useLocalDpi xmlns:a14="http://schemas.microsoft.com/office/drawing/2010/main" val="0"/>
@@ -12861,7 +13134,7 @@
                           <pic:cNvPicPr/>
                         </pic:nvPicPr>
                         <pic:blipFill>
-                          <a:blip r:embed="rId27">
+                          <a:blip r:embed="rId28">
                             <a:extLst>
                               <a:ext uri="{28A0092B-C50C-407E-A947-70E740481C1C}">
                                 <a14:useLocalDpi xmlns:a14="http://schemas.microsoft.com/office/drawing/2010/main" val="0"/>
@@ -13173,7 +13446,7 @@
                           <pic:cNvPicPr/>
                         </pic:nvPicPr>
                         <pic:blipFill>
-                          <a:blip r:embed="rId28">
+                          <a:blip r:embed="rId29">
                             <a:extLst>
                               <a:ext uri="{28A0092B-C50C-407E-A947-70E740481C1C}">
                                 <a14:useLocalDpi xmlns:a14="http://schemas.microsoft.com/office/drawing/2010/main" val="0"/>
@@ -13523,7 +13796,7 @@
                           <pic:cNvPicPr/>
                         </pic:nvPicPr>
                         <pic:blipFill>
-                          <a:blip r:embed="rId29">
+                          <a:blip r:embed="rId30">
                             <a:extLst>
                               <a:ext uri="{28A0092B-C50C-407E-A947-70E740481C1C}">
                                 <a14:useLocalDpi xmlns:a14="http://schemas.microsoft.com/office/drawing/2010/main" val="0"/>
@@ -13847,7 +14120,7 @@
                           <pic:cNvPicPr/>
                         </pic:nvPicPr>
                         <pic:blipFill>
-                          <a:blip r:embed="rId30">
+                          <a:blip r:embed="rId31">
                             <a:extLst>
                               <a:ext uri="{28A0092B-C50C-407E-A947-70E740481C1C}">
                                 <a14:useLocalDpi xmlns:a14="http://schemas.microsoft.com/office/drawing/2010/main" val="0"/>
@@ -14159,7 +14432,7 @@
                           <pic:cNvPicPr/>
                         </pic:nvPicPr>
                         <pic:blipFill>
-                          <a:blip r:embed="rId31">
+                          <a:blip r:embed="rId32">
                             <a:extLst>
                               <a:ext uri="{28A0092B-C50C-407E-A947-70E740481C1C}">
                                 <a14:useLocalDpi xmlns:a14="http://schemas.microsoft.com/office/drawing/2010/main" val="0"/>
@@ -14444,7 +14717,7 @@
                           <pic:cNvPicPr/>
                         </pic:nvPicPr>
                         <pic:blipFill>
-                          <a:blip r:embed="rId32">
+                          <a:blip r:embed="rId33">
                             <a:extLst>
                               <a:ext uri="{28A0092B-C50C-407E-A947-70E740481C1C}">
                                 <a14:useLocalDpi xmlns:a14="http://schemas.microsoft.com/office/drawing/2010/main" val="0"/>
@@ -14820,7 +15093,7 @@
                           <pic:cNvPicPr/>
                         </pic:nvPicPr>
                         <pic:blipFill>
-                          <a:blip r:embed="rId33">
+                          <a:blip r:embed="rId34">
                             <a:extLst>
                               <a:ext uri="{28A0092B-C50C-407E-A947-70E740481C1C}">
                                 <a14:useLocalDpi xmlns:a14="http://schemas.microsoft.com/office/drawing/2010/main" val="0"/>
@@ -15145,7 +15418,7 @@
                           <pic:cNvPicPr/>
                         </pic:nvPicPr>
                         <pic:blipFill>
-                          <a:blip r:embed="rId34">
+                          <a:blip r:embed="rId35">
                             <a:extLst>
                               <a:ext uri="{28A0092B-C50C-407E-A947-70E740481C1C}">
                                 <a14:useLocalDpi xmlns:a14="http://schemas.microsoft.com/office/drawing/2010/main" val="0"/>
@@ -15430,7 +15703,7 @@
                           <pic:cNvPicPr/>
                         </pic:nvPicPr>
                         <pic:blipFill>
-                          <a:blip r:embed="rId35">
+                          <a:blip r:embed="rId36">
                             <a:extLst>
                               <a:ext uri="{28A0092B-C50C-407E-A947-70E740481C1C}">
                                 <a14:useLocalDpi xmlns:a14="http://schemas.microsoft.com/office/drawing/2010/main" val="0"/>
@@ -15728,7 +16001,7 @@
                           <pic:cNvPicPr/>
                         </pic:nvPicPr>
                         <pic:blipFill>
-                          <a:blip r:embed="rId36">
+                          <a:blip r:embed="rId37">
                             <a:extLst>
                               <a:ext uri="{28A0092B-C50C-407E-A947-70E740481C1C}">
                                 <a14:useLocalDpi xmlns:a14="http://schemas.microsoft.com/office/drawing/2010/main" val="0"/>
@@ -16131,7 +16404,7 @@
                           <pic:cNvPicPr/>
                         </pic:nvPicPr>
                         <pic:blipFill>
-                          <a:blip r:embed="rId37">
+                          <a:blip r:embed="rId38">
                             <a:extLst>
                               <a:ext uri="{28A0092B-C50C-407E-A947-70E740481C1C}">
                                 <a14:useLocalDpi xmlns:a14="http://schemas.microsoft.com/office/drawing/2010/main" val="0"/>
@@ -16481,7 +16754,7 @@
                           <pic:cNvPicPr/>
                         </pic:nvPicPr>
                         <pic:blipFill>
-                          <a:blip r:embed="rId38">
+                          <a:blip r:embed="rId39">
                             <a:extLst>
                               <a:ext uri="{28A0092B-C50C-407E-A947-70E740481C1C}">
                                 <a14:useLocalDpi xmlns:a14="http://schemas.microsoft.com/office/drawing/2010/main" val="0"/>
@@ -16805,7 +17078,7 @@
                           <pic:cNvPicPr/>
                         </pic:nvPicPr>
                         <pic:blipFill>
-                          <a:blip r:embed="rId39">
+                          <a:blip r:embed="rId40">
                             <a:extLst>
                               <a:ext uri="{28A0092B-C50C-407E-A947-70E740481C1C}">
                                 <a14:useLocalDpi xmlns:a14="http://schemas.microsoft.com/office/drawing/2010/main" val="0"/>
@@ -17117,7 +17390,7 @@
                           <pic:cNvPicPr/>
                         </pic:nvPicPr>
                         <pic:blipFill>
-                          <a:blip r:embed="rId40">
+                          <a:blip r:embed="rId41">
                             <a:extLst>
                               <a:ext uri="{28A0092B-C50C-407E-A947-70E740481C1C}">
                                 <a14:useLocalDpi xmlns:a14="http://schemas.microsoft.com/office/drawing/2010/main" val="0"/>
@@ -17493,7 +17766,7 @@
                           <pic:cNvPicPr/>
                         </pic:nvPicPr>
                         <pic:blipFill>
-                          <a:blip r:embed="rId41">
+                          <a:blip r:embed="rId42">
                             <a:extLst>
                               <a:ext uri="{28A0092B-C50C-407E-A947-70E740481C1C}">
                                 <a14:useLocalDpi xmlns:a14="http://schemas.microsoft.com/office/drawing/2010/main" val="0"/>
@@ -17804,7 +18077,7 @@
                           <pic:cNvPicPr/>
                         </pic:nvPicPr>
                         <pic:blipFill>
-                          <a:blip r:embed="rId42">
+                          <a:blip r:embed="rId43">
                             <a:extLst>
                               <a:ext uri="{28A0092B-C50C-407E-A947-70E740481C1C}">
                                 <a14:useLocalDpi xmlns:a14="http://schemas.microsoft.com/office/drawing/2010/main" val="0"/>
@@ -18103,7 +18376,7 @@
                           <pic:cNvPicPr/>
                         </pic:nvPicPr>
                         <pic:blipFill>
-                          <a:blip r:embed="rId43">
+                          <a:blip r:embed="rId44">
                             <a:extLst>
                               <a:ext uri="{28A0092B-C50C-407E-A947-70E740481C1C}">
                                 <a14:useLocalDpi xmlns:a14="http://schemas.microsoft.com/office/drawing/2010/main" val="0"/>
@@ -18388,7 +18661,7 @@
                           <pic:cNvPicPr/>
                         </pic:nvPicPr>
                         <pic:blipFill>
-                          <a:blip r:embed="rId44">
+                          <a:blip r:embed="rId45">
                             <a:extLst>
                               <a:ext uri="{28A0092B-C50C-407E-A947-70E740481C1C}">
                                 <a14:useLocalDpi xmlns:a14="http://schemas.microsoft.com/office/drawing/2010/main" val="0"/>
@@ -18777,7 +19050,7 @@
                           <pic:cNvPicPr/>
                         </pic:nvPicPr>
                         <pic:blipFill>
-                          <a:blip r:embed="rId45">
+                          <a:blip r:embed="rId46">
                             <a:extLst>
                               <a:ext uri="{28A0092B-C50C-407E-A947-70E740481C1C}">
                                 <a14:useLocalDpi xmlns:a14="http://schemas.microsoft.com/office/drawing/2010/main" val="0"/>
@@ -19089,7 +19362,7 @@
                           <pic:cNvPicPr/>
                         </pic:nvPicPr>
                         <pic:blipFill>
-                          <a:blip r:embed="rId46">
+                          <a:blip r:embed="rId47">
                             <a:extLst>
                               <a:ext uri="{28A0092B-C50C-407E-A947-70E740481C1C}">
                                 <a14:useLocalDpi xmlns:a14="http://schemas.microsoft.com/office/drawing/2010/main" val="0"/>
@@ -19400,7 +19673,7 @@
                           <pic:cNvPicPr/>
                         </pic:nvPicPr>
                         <pic:blipFill>
-                          <a:blip r:embed="rId47">
+                          <a:blip r:embed="rId48">
                             <a:extLst>
                               <a:ext uri="{28A0092B-C50C-407E-A947-70E740481C1C}">
                                 <a14:useLocalDpi xmlns:a14="http://schemas.microsoft.com/office/drawing/2010/main" val="0"/>
@@ -24502,6 +24775,29 @@
       <w:rFonts w:ascii="Calibri" w:eastAsia="Calibri" w:hAnsi="Calibri" w:cs="Calibri"/>
     </w:rPr>
   </w:style>
+  <w:style w:type="character" w:styleId="Hyperlink">
+    <w:name w:val="Hyperlink"/>
+    <w:basedOn w:val="DefaultParagraphFont"/>
+    <w:uiPriority w:val="99"/>
+    <w:unhideWhenUsed/>
+    <w:rsid w:val="003A0A5E"/>
+    <w:rPr>
+      <w:color w:val="0000FF" w:themeColor="hyperlink"/>
+      <w:u w:val="single"/>
+    </w:rPr>
+  </w:style>
+  <w:style w:type="character" w:styleId="UnresolvedMention">
+    <w:name w:val="Unresolved Mention"/>
+    <w:basedOn w:val="DefaultParagraphFont"/>
+    <w:uiPriority w:val="99"/>
+    <w:semiHidden/>
+    <w:unhideWhenUsed/>
+    <w:rsid w:val="003A0A5E"/>
+    <w:rPr>
+      <w:color w:val="605E5C"/>
+      <w:shd w:val="clear" w:color="auto" w:fill="E1DFDD"/>
+    </w:rPr>
+  </w:style>
 </w:styles>
 </file>
 
@@ -24789,25 +25085,6 @@
 </file>
 
 <file path=customXml/item1.xml><?xml version="1.0" encoding="utf-8"?>
-<b:Sources xmlns:b="http://schemas.openxmlformats.org/officeDocument/2006/bibliography" xmlns="http://schemas.openxmlformats.org/officeDocument/2006/bibliography" SelectedStyle="\APASixthEditionOfficeOnline.xsl" StyleName="APA" Version="6"/>
-</file>
-
-<file path=customXml/item2.xml><?xml version="1.0" encoding="utf-8"?>
-<?mso-contentType ?>
-<FormTemplates xmlns="http://schemas.microsoft.com/sharepoint/v3/contenttype/forms">
-  <Display>DocumentLibraryForm</Display>
-  <Edit>DocumentLibraryForm</Edit>
-  <New>DocumentLibraryForm</New>
-</FormTemplates>
-</file>
-
-<file path=customXml/item3.xml><?xml version="1.0" encoding="utf-8"?>
-<p:properties xmlns:p="http://schemas.microsoft.com/office/2006/metadata/properties" xmlns:xsi="http://www.w3.org/2001/XMLSchema-instance" xmlns:pc="http://schemas.microsoft.com/office/infopath/2007/PartnerControls">
-  <documentManagement/>
-</p:properties>
-</file>
-
-<file path=customXml/item4.xml><?xml version="1.0" encoding="utf-8"?>
 <ct:contentTypeSchema xmlns:ct="http://schemas.microsoft.com/office/2006/metadata/contentType" xmlns:ma="http://schemas.microsoft.com/office/2006/metadata/properties/metaAttributes" ct:_="" ma:_="" ma:contentTypeName="Document" ma:contentTypeID="0x01010015CC93C59B1260408606B4800B64A0BB" ma:contentTypeVersion="12" ma:contentTypeDescription="Create a new document." ma:contentTypeScope="" ma:versionID="d3a4c01b3754211e0ed6b8c23841d588">
   <xsd:schema xmlns:xsd="http://www.w3.org/2001/XMLSchema" xmlns:xs="http://www.w3.org/2001/XMLSchema" xmlns:p="http://schemas.microsoft.com/office/2006/metadata/properties" xmlns:ns2="e2556042-c81d-40ab-b076-809cf02da3c1" xmlns:ns3="efdd556e-1f38-4e86-bb28-83e022e853f5" targetNamespace="http://schemas.microsoft.com/office/2006/metadata/properties" ma:root="true" ma:fieldsID="3209f484bc65dcda9f2d43cf563b00a9" ns2:_="" ns3:_="">
     <xsd:import namespace="e2556042-c81d-40ab-b076-809cf02da3c1"/>
@@ -25024,32 +25301,26 @@
 </ct:contentTypeSchema>
 </file>
 
-<file path=customXml/itemProps1.xml><?xml version="1.0" encoding="utf-8"?>
-<ds:datastoreItem xmlns:ds="http://schemas.openxmlformats.org/officeDocument/2006/customXml" ds:itemID="{A56F1BBD-7649-447F-8CF8-DC050EC494BB}">
-  <ds:schemaRefs>
-    <ds:schemaRef ds:uri="http://schemas.openxmlformats.org/officeDocument/2006/bibliography"/>
-  </ds:schemaRefs>
-</ds:datastoreItem>
+<file path=customXml/item2.xml><?xml version="1.0" encoding="utf-8"?>
+<p:properties xmlns:p="http://schemas.microsoft.com/office/2006/metadata/properties" xmlns:xsi="http://www.w3.org/2001/XMLSchema-instance" xmlns:pc="http://schemas.microsoft.com/office/infopath/2007/PartnerControls">
+  <documentManagement/>
+</p:properties>
 </file>
 
-<file path=customXml/itemProps2.xml><?xml version="1.0" encoding="utf-8"?>
-<ds:datastoreItem xmlns:ds="http://schemas.openxmlformats.org/officeDocument/2006/customXml" ds:itemID="{74784FB0-21C0-4B50-9D6E-6C334D5B509F}">
-  <ds:schemaRefs>
-    <ds:schemaRef ds:uri="http://schemas.microsoft.com/sharepoint/v3/contenttype/forms"/>
-  </ds:schemaRefs>
-</ds:datastoreItem>
+<file path=customXml/item3.xml><?xml version="1.0" encoding="utf-8"?>
+<b:Sources xmlns:b="http://schemas.openxmlformats.org/officeDocument/2006/bibliography" xmlns="http://schemas.openxmlformats.org/officeDocument/2006/bibliography" SelectedStyle="\APASixthEditionOfficeOnline.xsl" StyleName="APA" Version="6"/>
 </file>
 
-<file path=customXml/itemProps3.xml><?xml version="1.0" encoding="utf-8"?>
-<ds:datastoreItem xmlns:ds="http://schemas.openxmlformats.org/officeDocument/2006/customXml" ds:itemID="{CA1F5C52-789A-403C-BD16-2F927598210A}">
-  <ds:schemaRefs>
-    <ds:schemaRef ds:uri="http://schemas.microsoft.com/office/2006/metadata/properties"/>
-    <ds:schemaRef ds:uri="http://schemas.microsoft.com/office/infopath/2007/PartnerControls"/>
-  </ds:schemaRefs>
-</ds:datastoreItem>
+<file path=customXml/item4.xml><?xml version="1.0" encoding="utf-8"?>
+<?mso-contentType ?>
+<FormTemplates xmlns="http://schemas.microsoft.com/sharepoint/v3/contenttype/forms">
+  <Display>DocumentLibraryForm</Display>
+  <Edit>DocumentLibraryForm</Edit>
+  <New>DocumentLibraryForm</New>
+</FormTemplates>
 </file>
 
-<file path=customXml/itemProps4.xml><?xml version="1.0" encoding="utf-8"?>
+<file path=customXml/itemProps1.xml><?xml version="1.0" encoding="utf-8"?>
 <ds:datastoreItem xmlns:ds="http://schemas.openxmlformats.org/officeDocument/2006/customXml" ds:itemID="{4BB1A352-A6FC-4886-8E1A-60C048008AF2}">
   <ds:schemaRefs>
     <ds:schemaRef ds:uri="http://schemas.microsoft.com/office/2006/metadata/contentType"/>
@@ -25066,4 +25337,29 @@
     <ds:schemaRef ds:uri="http://schemas.microsoft.com/internal/obd"/>
   </ds:schemaRefs>
 </ds:datastoreItem>
+</file>
+
+<file path=customXml/itemProps2.xml><?xml version="1.0" encoding="utf-8"?>
+<ds:datastoreItem xmlns:ds="http://schemas.openxmlformats.org/officeDocument/2006/customXml" ds:itemID="{CA1F5C52-789A-403C-BD16-2F927598210A}">
+  <ds:schemaRefs>
+    <ds:schemaRef ds:uri="http://schemas.microsoft.com/office/2006/metadata/properties"/>
+    <ds:schemaRef ds:uri="http://schemas.microsoft.com/office/infopath/2007/PartnerControls"/>
+  </ds:schemaRefs>
+</ds:datastoreItem>
+</file>
+
+<file path=customXml/itemProps3.xml><?xml version="1.0" encoding="utf-8"?>
+<ds:datastoreItem xmlns:ds="http://schemas.openxmlformats.org/officeDocument/2006/customXml" ds:itemID="{A56F1BBD-7649-447F-8CF8-DC050EC494BB}">
+  <ds:schemaRefs>
+    <ds:schemaRef ds:uri="http://schemas.openxmlformats.org/officeDocument/2006/bibliography"/>
+  </ds:schemaRefs>
+</ds:datastoreItem>
+</file>
+
+<file path=customXml/itemProps4.xml><?xml version="1.0" encoding="utf-8"?>
+<ds:datastoreItem xmlns:ds="http://schemas.openxmlformats.org/officeDocument/2006/customXml" ds:itemID="{74784FB0-21C0-4B50-9D6E-6C334D5B509F}">
+  <ds:schemaRefs>
+    <ds:schemaRef ds:uri="http://schemas.microsoft.com/sharepoint/v3/contenttype/forms"/>
+  </ds:schemaRefs>
+</ds:datastoreItem>
 </file>
</xml_diff>